<commit_message>
MAP inc temp update
</commit_message>
<xml_diff>
--- a/Online/MAP2_Uploader/Uploader/resources/Templates/Incidentals/MAP_blood_temp_phys_7year.docx
+++ b/Online/MAP2_Uploader/Uploader/resources/Templates/Incidentals/MAP_blood_temp_phys_7year.docx
@@ -102,21 +102,7 @@
         <w:rPr>
           <w:rFonts w:cs="Arial"/>
         </w:rPr>
-        <w:t xml:space="preserve">`r </w:t>
-      </w:r>
-      <w:proofErr w:type="spellStart"/>
-      <w:r>
-        <w:rPr>
-          <w:rFonts w:cs="Arial"/>
-        </w:rPr>
-        <w:t>first_name</w:t>
-      </w:r>
-      <w:proofErr w:type="spellEnd"/>
-      <w:r>
-        <w:rPr>
-          <w:rFonts w:cs="Arial"/>
-        </w:rPr>
-        <w:t>`</w:t>
+        <w:t>`r first_name`</w:t>
       </w:r>
     </w:p>
     <w:p>
@@ -147,23 +133,7 @@
           <w:rFonts w:cs="Arial"/>
           <w:vanish/>
         </w:rPr>
-        <w:t xml:space="preserve">`r </w:t>
-      </w:r>
-      <w:proofErr w:type="spellStart"/>
-      <w:r>
-        <w:rPr>
-          <w:rFonts w:cs="Arial"/>
-          <w:vanish/>
-        </w:rPr>
-        <w:t>last_name</w:t>
-      </w:r>
-      <w:proofErr w:type="spellEnd"/>
-      <w:r>
-        <w:rPr>
-          <w:rFonts w:cs="Arial"/>
-          <w:vanish/>
-        </w:rPr>
-        <w:t>`</w:t>
+        <w:t>`r last_name`</w:t>
       </w:r>
     </w:p>
     <w:p>
@@ -246,7 +216,7 @@
           <w:rFonts w:cs="Arial"/>
           <w:noProof/>
         </w:rPr>
-        <w:t>February 22, 2022</w:t>
+        <w:t>May 3, 2022</w:t>
       </w:r>
       <w:r>
         <w:rPr>
@@ -287,9 +257,17 @@
           <w:bCs w:val="0"/>
           <w:color w:val="000000"/>
         </w:rPr>
-        <w:t xml:space="preserve">`r </w:t>
-      </w:r>
-      <w:proofErr w:type="spellStart"/>
+        <w:t>`r first_name_physician`</w:t>
+      </w:r>
+    </w:p>
+    <w:p>
+      <w:pPr>
+        <w:rPr>
+          <w:rFonts w:cs="Arial"/>
+          <w:vanish/>
+          <w:specVanish/>
+        </w:rPr>
+      </w:pPr>
       <w:r>
         <w:rPr>
           <w:rStyle w:val="Strong"/>
@@ -298,9 +276,33 @@
           <w:bCs w:val="0"/>
           <w:color w:val="000000"/>
         </w:rPr>
-        <w:t>first_name_physician</w:t>
-      </w:r>
-      <w:proofErr w:type="spellEnd"/>
+        <w:t xml:space="preserve"> </w:t>
+      </w:r>
+    </w:p>
+    <w:p>
+      <w:pPr>
+        <w:rPr>
+          <w:rFonts w:cs="Arial"/>
+          <w:vanish/>
+          <w:specVanish/>
+        </w:rPr>
+      </w:pPr>
+      <w:r>
+        <w:rPr>
+          <w:rFonts w:cs="Arial"/>
+          <w:vanish/>
+        </w:rPr>
+        <w:t>`r last_name_physician`</w:t>
+      </w:r>
+    </w:p>
+    <w:p>
+      <w:pPr>
+        <w:rPr>
+          <w:rFonts w:cs="Arial"/>
+          <w:vanish/>
+          <w:specVanish/>
+        </w:rPr>
+      </w:pPr>
       <w:r>
         <w:rPr>
           <w:rStyle w:val="Strong"/>
@@ -309,18 +311,27 @@
           <w:bCs w:val="0"/>
           <w:color w:val="000000"/>
         </w:rPr>
-        <w:t>`</w:t>
-      </w:r>
-    </w:p>
-    <w:p>
-      <w:pPr>
-        <w:rPr>
-          <w:rFonts w:cs="Arial"/>
-          <w:vanish/>
-          <w:specVanish/>
-        </w:rPr>
-      </w:pPr>
-      <w:r>
+        <w:t xml:space="preserve">, </w:t>
+      </w:r>
+    </w:p>
+    <w:p>
+      <w:pPr>
+        <w:rPr>
+          <w:rFonts w:cs="Arial"/>
+          <w:vanish/>
+          <w:specVanish/>
+        </w:rPr>
+      </w:pPr>
+      <w:r>
+        <w:rPr>
+          <w:rFonts w:cs="Arial"/>
+          <w:vanish/>
+        </w:rPr>
+        <w:t>`r credentials`</w:t>
+      </w:r>
+    </w:p>
+    <w:p>
+      <w:pPr>
         <w:rPr>
           <w:rStyle w:val="Strong"/>
           <w:rFonts w:cs="Arial"/>
@@ -328,50 +339,35 @@
           <w:bCs w:val="0"/>
           <w:color w:val="000000"/>
         </w:rPr>
-        <w:t xml:space="preserve"> </w:t>
-      </w:r>
-    </w:p>
-    <w:p>
-      <w:pPr>
-        <w:rPr>
-          <w:rFonts w:cs="Arial"/>
-          <w:vanish/>
-          <w:specVanish/>
-        </w:rPr>
-      </w:pPr>
-      <w:r>
-        <w:rPr>
-          <w:rFonts w:cs="Arial"/>
-          <w:vanish/>
-        </w:rPr>
-        <w:t xml:space="preserve">`r </w:t>
-      </w:r>
-      <w:proofErr w:type="spellStart"/>
-      <w:r>
-        <w:rPr>
-          <w:rFonts w:cs="Arial"/>
-          <w:vanish/>
-        </w:rPr>
-        <w:t>last_name_physician</w:t>
-      </w:r>
-      <w:proofErr w:type="spellEnd"/>
-      <w:r>
-        <w:rPr>
-          <w:rFonts w:cs="Arial"/>
-          <w:vanish/>
-        </w:rPr>
-        <w:t>`</w:t>
-      </w:r>
-    </w:p>
-    <w:p>
-      <w:pPr>
-        <w:rPr>
-          <w:rFonts w:cs="Arial"/>
-          <w:vanish/>
-          <w:specVanish/>
-        </w:rPr>
-      </w:pPr>
-      <w:r>
+      </w:pPr>
+    </w:p>
+    <w:p>
+      <w:pPr>
+        <w:rPr>
+          <w:rFonts w:cs="Arial"/>
+          <w:vanish/>
+          <w:specVanish/>
+        </w:rPr>
+      </w:pPr>
+    </w:p>
+    <w:p>
+      <w:pPr>
+        <w:rPr>
+          <w:rFonts w:cs="Arial"/>
+          <w:vanish/>
+          <w:specVanish/>
+        </w:rPr>
+      </w:pPr>
+      <w:r>
+        <w:rPr>
+          <w:rFonts w:cs="Arial"/>
+          <w:vanish/>
+        </w:rPr>
+        <w:t>`r street_address_physician`</w:t>
+      </w:r>
+    </w:p>
+    <w:p>
+      <w:pPr>
         <w:rPr>
           <w:rStyle w:val="Strong"/>
           <w:rFonts w:cs="Arial"/>
@@ -379,27 +375,25 @@
           <w:bCs w:val="0"/>
           <w:color w:val="000000"/>
         </w:rPr>
-        <w:t xml:space="preserve">, </w:t>
-      </w:r>
-    </w:p>
-    <w:p>
-      <w:pPr>
-        <w:rPr>
-          <w:rFonts w:cs="Arial"/>
-          <w:vanish/>
-          <w:specVanish/>
-        </w:rPr>
-      </w:pPr>
-      <w:r>
-        <w:rPr>
-          <w:rFonts w:cs="Arial"/>
-          <w:vanish/>
-        </w:rPr>
-        <w:t>`r credentials`</w:t>
-      </w:r>
-    </w:p>
-    <w:p>
-      <w:pPr>
+      </w:pPr>
+    </w:p>
+    <w:p>
+      <w:pPr>
+        <w:rPr>
+          <w:rFonts w:cs="Arial"/>
+          <w:vanish/>
+          <w:specVanish/>
+        </w:rPr>
+      </w:pPr>
+    </w:p>
+    <w:p>
+      <w:pPr>
+        <w:rPr>
+          <w:vanish/>
+          <w:specVanish/>
+        </w:rPr>
+      </w:pPr>
+      <w:r>
         <w:rPr>
           <w:rStyle w:val="Strong"/>
           <w:rFonts w:cs="Arial"/>
@@ -407,51 +401,17 @@
           <w:bCs w:val="0"/>
           <w:color w:val="000000"/>
         </w:rPr>
-      </w:pPr>
-    </w:p>
-    <w:p>
-      <w:pPr>
-        <w:rPr>
-          <w:rFonts w:cs="Arial"/>
-          <w:vanish/>
-          <w:specVanish/>
-        </w:rPr>
-      </w:pPr>
-    </w:p>
-    <w:p>
-      <w:pPr>
-        <w:rPr>
-          <w:rFonts w:cs="Arial"/>
-          <w:vanish/>
-          <w:specVanish/>
-        </w:rPr>
-      </w:pPr>
-      <w:r>
-        <w:rPr>
-          <w:rFonts w:cs="Arial"/>
-          <w:vanish/>
-        </w:rPr>
-        <w:t xml:space="preserve">`r </w:t>
-      </w:r>
-      <w:proofErr w:type="spellStart"/>
-      <w:r>
-        <w:rPr>
-          <w:rFonts w:cs="Arial"/>
-          <w:vanish/>
-        </w:rPr>
-        <w:t>street_address_physician</w:t>
-      </w:r>
-      <w:proofErr w:type="spellEnd"/>
-      <w:r>
-        <w:rPr>
-          <w:rFonts w:cs="Arial"/>
-          <w:vanish/>
-        </w:rPr>
-        <w:t>`</w:t>
-      </w:r>
-    </w:p>
-    <w:p>
-      <w:pPr>
+        <w:t>`r city_physician`</w:t>
+      </w:r>
+    </w:p>
+    <w:p>
+      <w:pPr>
+        <w:rPr>
+          <w:vanish/>
+          <w:specVanish/>
+        </w:rPr>
+      </w:pPr>
+      <w:r>
         <w:rPr>
           <w:rStyle w:val="Strong"/>
           <w:rFonts w:cs="Arial"/>
@@ -459,20 +419,29 @@
           <w:bCs w:val="0"/>
           <w:color w:val="000000"/>
         </w:rPr>
-      </w:pPr>
-    </w:p>
-    <w:p>
-      <w:pPr>
-        <w:rPr>
-          <w:rFonts w:cs="Arial"/>
-          <w:vanish/>
-          <w:specVanish/>
-        </w:rPr>
-      </w:pPr>
-    </w:p>
-    <w:p>
-      <w:pPr>
-        <w:rPr>
+        <w:t xml:space="preserve">, </w:t>
+      </w:r>
+    </w:p>
+    <w:p>
+      <w:pPr>
+        <w:rPr>
+          <w:rFonts w:cs="Arial"/>
+          <w:vanish/>
+          <w:specVanish/>
+        </w:rPr>
+      </w:pPr>
+      <w:r>
+        <w:rPr>
+          <w:rFonts w:cs="Arial"/>
+          <w:vanish/>
+        </w:rPr>
+        <w:t>`r state_physician`</w:t>
+      </w:r>
+    </w:p>
+    <w:p>
+      <w:pPr>
+        <w:rPr>
+          <w:rFonts w:cs="Arial"/>
           <w:vanish/>
           <w:specVanish/>
         </w:rPr>
@@ -485,9 +454,17 @@
           <w:bCs w:val="0"/>
           <w:color w:val="000000"/>
         </w:rPr>
-        <w:t xml:space="preserve">`r </w:t>
-      </w:r>
-      <w:proofErr w:type="spellStart"/>
+        <w:t xml:space="preserve"> </w:t>
+      </w:r>
+    </w:p>
+    <w:p>
+      <w:pPr>
+        <w:rPr>
+          <w:rFonts w:cs="Arial"/>
+          <w:vanish/>
+          <w:specVanish/>
+        </w:rPr>
+      </w:pPr>
       <w:r>
         <w:rPr>
           <w:rStyle w:val="Strong"/>
@@ -496,10 +473,11 @@
           <w:bCs w:val="0"/>
           <w:color w:val="000000"/>
         </w:rPr>
-        <w:t>city_physician</w:t>
-      </w:r>
-      <w:proofErr w:type="spellEnd"/>
-      <w:r>
+        <w:t>`r zip_physician`</w:t>
+      </w:r>
+    </w:p>
+    <w:p>
+      <w:pPr>
         <w:rPr>
           <w:rStyle w:val="Strong"/>
           <w:rFonts w:cs="Arial"/>
@@ -507,138 +485,92 @@
           <w:bCs w:val="0"/>
           <w:color w:val="000000"/>
         </w:rPr>
-        <w:t>`</w:t>
-      </w:r>
-    </w:p>
-    <w:p>
-      <w:pPr>
-        <w:rPr>
-          <w:vanish/>
-          <w:specVanish/>
-        </w:rPr>
-      </w:pPr>
-      <w:r>
+      </w:pPr>
+    </w:p>
+    <w:p>
+      <w:pPr>
+        <w:spacing w:before="10"/>
+        <w:rPr>
+          <w:rFonts w:eastAsia="Arial" w:cs="Arial"/>
+          <w:szCs w:val="24"/>
+        </w:rPr>
+      </w:pPr>
+    </w:p>
+    <w:p>
+      <w:pPr>
         <w:rPr>
           <w:rStyle w:val="Strong"/>
-          <w:rFonts w:cs="Arial"/>
+          <w:vanish/>
+          <w:specVanish/>
+        </w:rPr>
+      </w:pPr>
+      <w:r>
+        <w:rPr>
+          <w:rStyle w:val="Strong"/>
           <w:b w:val="0"/>
           <w:bCs w:val="0"/>
-          <w:color w:val="000000"/>
-        </w:rPr>
-        <w:t xml:space="preserve">, </w:t>
-      </w:r>
-    </w:p>
-    <w:p>
-      <w:pPr>
-        <w:rPr>
-          <w:rFonts w:cs="Arial"/>
-          <w:vanish/>
-          <w:specVanish/>
-        </w:rPr>
-      </w:pPr>
-      <w:r>
-        <w:rPr>
-          <w:rFonts w:cs="Arial"/>
-          <w:vanish/>
-        </w:rPr>
-        <w:t xml:space="preserve">`r </w:t>
-      </w:r>
-      <w:proofErr w:type="spellStart"/>
-      <w:r>
-        <w:rPr>
-          <w:rFonts w:cs="Arial"/>
-          <w:vanish/>
-        </w:rPr>
-        <w:t>state_physician</w:t>
-      </w:r>
-      <w:proofErr w:type="spellEnd"/>
-      <w:r>
-        <w:rPr>
-          <w:rFonts w:cs="Arial"/>
-          <w:vanish/>
-        </w:rPr>
-        <w:t>`</w:t>
-      </w:r>
-    </w:p>
-    <w:p>
-      <w:pPr>
-        <w:rPr>
-          <w:rFonts w:cs="Arial"/>
-          <w:vanish/>
-          <w:specVanish/>
-        </w:rPr>
-      </w:pPr>
+        </w:rPr>
+        <w:t>RE:</w:t>
+      </w:r>
       <w:r>
         <w:rPr>
           <w:rStyle w:val="Strong"/>
-          <w:rFonts w:cs="Arial"/>
-          <w:b w:val="0"/>
-          <w:bCs w:val="0"/>
-          <w:color w:val="000000"/>
-        </w:rPr>
-        <w:t xml:space="preserve"> </w:t>
-      </w:r>
-    </w:p>
-    <w:p>
-      <w:pPr>
-        <w:rPr>
-          <w:rFonts w:cs="Arial"/>
-          <w:vanish/>
-          <w:specVanish/>
-        </w:rPr>
-      </w:pPr>
+        </w:rPr>
+        <w:t xml:space="preserve"> Incidental </w:t>
+      </w:r>
       <w:r>
         <w:rPr>
           <w:rStyle w:val="Strong"/>
-          <w:rFonts w:cs="Arial"/>
-          <w:b w:val="0"/>
-          <w:bCs w:val="0"/>
-          <w:color w:val="000000"/>
-        </w:rPr>
-        <w:t xml:space="preserve">`r </w:t>
-      </w:r>
-      <w:proofErr w:type="spellStart"/>
+        </w:rPr>
+        <w:t>Bloodwork</w:t>
+      </w:r>
       <w:r>
         <w:rPr>
           <w:rStyle w:val="Strong"/>
-          <w:rFonts w:cs="Arial"/>
-          <w:b w:val="0"/>
-          <w:bCs w:val="0"/>
-          <w:color w:val="000000"/>
-        </w:rPr>
-        <w:t>zip_physician</w:t>
-      </w:r>
-      <w:proofErr w:type="spellEnd"/>
-      <w:r>
+        </w:rPr>
+        <w:t xml:space="preserve"> Finding for </w:t>
+      </w:r>
+    </w:p>
+    <w:p>
+      <w:pPr>
+        <w:rPr>
+          <w:vanish/>
+          <w:specVanish/>
+        </w:rPr>
+      </w:pPr>
+      <w:r>
+        <w:t>`r first_name`</w:t>
+      </w:r>
+    </w:p>
+    <w:p>
+      <w:pPr>
         <w:rPr>
           <w:rStyle w:val="Strong"/>
-          <w:rFonts w:cs="Arial"/>
-          <w:b w:val="0"/>
-          <w:bCs w:val="0"/>
-          <w:color w:val="000000"/>
-        </w:rPr>
-        <w:t>`</w:t>
-      </w:r>
-    </w:p>
-    <w:p>
-      <w:pPr>
+          <w:vanish/>
+          <w:specVanish/>
+        </w:rPr>
+      </w:pPr>
+      <w:r>
         <w:rPr>
           <w:rStyle w:val="Strong"/>
-          <w:rFonts w:cs="Arial"/>
-          <w:b w:val="0"/>
-          <w:bCs w:val="0"/>
-          <w:color w:val="000000"/>
-        </w:rPr>
-      </w:pPr>
-    </w:p>
-    <w:p>
-      <w:pPr>
-        <w:spacing w:before="10"/>
-        <w:rPr>
-          <w:rFonts w:eastAsia="Arial" w:cs="Arial"/>
-          <w:szCs w:val="24"/>
-        </w:rPr>
-      </w:pPr>
+        </w:rPr>
+        <w:t xml:space="preserve">, DOB </w:t>
+      </w:r>
+    </w:p>
+    <w:p>
+      <w:pPr>
+        <w:rPr>
+          <w:rFonts w:cs="Arial"/>
+          <w:vanish/>
+          <w:specVanish/>
+        </w:rPr>
+      </w:pPr>
+      <w:r>
+        <w:rPr>
+          <w:rFonts w:cs="Arial"/>
+        </w:rPr>
+        <w:t>`r dob`</w:t>
+      </w:r>
     </w:p>
     <w:p>
       <w:pPr>
@@ -649,69 +581,6 @@
           <w:szCs w:val="24"/>
         </w:rPr>
       </w:pPr>
-      <w:r>
-        <w:rPr>
-          <w:spacing w:val="-1"/>
-          <w:szCs w:val="24"/>
-        </w:rPr>
-        <w:t>RE:</w:t>
-      </w:r>
-      <w:r>
-        <w:rPr>
-          <w:szCs w:val="24"/>
-        </w:rPr>
-        <w:t xml:space="preserve"> </w:t>
-      </w:r>
-      <w:bookmarkStart w:id="0" w:name="_Hlk71285769"/>
-      <w:r>
-        <w:rPr>
-          <w:b/>
-          <w:szCs w:val="24"/>
-        </w:rPr>
-        <w:t>Incidental</w:t>
-      </w:r>
-      <w:r>
-        <w:rPr>
-          <w:b/>
-          <w:spacing w:val="-1"/>
-          <w:szCs w:val="24"/>
-        </w:rPr>
-        <w:t xml:space="preserve"> </w:t>
-      </w:r>
-      <w:r>
-        <w:rPr>
-          <w:b/>
-          <w:spacing w:val="-1"/>
-          <w:szCs w:val="24"/>
-        </w:rPr>
-        <w:t>Bloodwork</w:t>
-      </w:r>
-      <w:r>
-        <w:rPr>
-          <w:b/>
-          <w:spacing w:val="-1"/>
-          <w:szCs w:val="24"/>
-        </w:rPr>
-        <w:t xml:space="preserve"> </w:t>
-      </w:r>
-      <w:r>
-        <w:rPr>
-          <w:rFonts w:cs="Arial"/>
-          <w:b/>
-          <w:szCs w:val="24"/>
-        </w:rPr>
-        <w:t>Finding</w:t>
-      </w:r>
-      <w:r>
-        <w:rPr>
-          <w:rFonts w:cs="Arial"/>
-          <w:b/>
-          <w:spacing w:val="-6"/>
-          <w:szCs w:val="24"/>
-        </w:rPr>
-        <w:t xml:space="preserve"> </w:t>
-      </w:r>
-      <w:bookmarkEnd w:id="0"/>
     </w:p>
     <w:p>
       <w:pPr>
@@ -758,23 +627,7 @@
           <w:rFonts w:cs="Arial"/>
           <w:vanish/>
         </w:rPr>
-        <w:t xml:space="preserve">`r </w:t>
-      </w:r>
-      <w:proofErr w:type="spellStart"/>
-      <w:r>
-        <w:rPr>
-          <w:rFonts w:cs="Arial"/>
-          <w:vanish/>
-        </w:rPr>
-        <w:t>last_name_physician</w:t>
-      </w:r>
-      <w:proofErr w:type="spellEnd"/>
-      <w:r>
-        <w:rPr>
-          <w:rFonts w:cs="Arial"/>
-          <w:vanish/>
-        </w:rPr>
-        <w:t>`</w:t>
+        <w:t>`r last_name_physician`</w:t>
       </w:r>
     </w:p>
     <w:p>
@@ -819,15 +672,7 @@
         </w:rPr>
       </w:pPr>
       <w:r>
-        <w:t xml:space="preserve">`r </w:t>
-      </w:r>
-      <w:proofErr w:type="spellStart"/>
-      <w:r>
-        <w:t>first_name</w:t>
-      </w:r>
-      <w:proofErr w:type="spellEnd"/>
-      <w:r>
-        <w:t>`</w:t>
+        <w:t>`r first_name`</w:t>
       </w:r>
     </w:p>
     <w:p>
@@ -855,23 +700,7 @@
           <w:rFonts w:cs="Arial"/>
           <w:vanish/>
         </w:rPr>
-        <w:t xml:space="preserve">`r </w:t>
-      </w:r>
-      <w:proofErr w:type="spellStart"/>
-      <w:r>
-        <w:rPr>
-          <w:rFonts w:cs="Arial"/>
-          <w:vanish/>
-        </w:rPr>
-        <w:t>last_name</w:t>
-      </w:r>
-      <w:proofErr w:type="spellEnd"/>
-      <w:r>
-        <w:rPr>
-          <w:rFonts w:cs="Arial"/>
-          <w:vanish/>
-        </w:rPr>
-        <w:t>`</w:t>
+        <w:t>`r last_name`</w:t>
       </w:r>
     </w:p>
     <w:p>
@@ -930,23 +759,7 @@
           <w:rFonts w:cs="Arial"/>
           <w:vanish/>
         </w:rPr>
-        <w:t xml:space="preserve">`r </w:t>
-      </w:r>
-      <w:proofErr w:type="spellStart"/>
-      <w:r>
-        <w:rPr>
-          <w:rFonts w:cs="Arial"/>
-          <w:vanish/>
-        </w:rPr>
-        <w:t>fu_date_c</w:t>
-      </w:r>
-      <w:proofErr w:type="spellEnd"/>
-      <w:r>
-        <w:rPr>
-          <w:rFonts w:cs="Arial"/>
-          <w:vanish/>
-        </w:rPr>
-        <w:t>`</w:t>
+        <w:t>`r fu_date_c`</w:t>
       </w:r>
     </w:p>
     <w:p>
@@ -1031,23 +844,7 @@
           <w:rFonts w:cs="Arial"/>
           <w:vanish/>
         </w:rPr>
-        <w:t xml:space="preserve">`r </w:t>
-      </w:r>
-      <w:proofErr w:type="spellStart"/>
-      <w:r>
-        <w:rPr>
-          <w:rFonts w:cs="Arial"/>
-          <w:vanish/>
-        </w:rPr>
-        <w:t>last_name</w:t>
-      </w:r>
-      <w:proofErr w:type="spellEnd"/>
-      <w:r>
-        <w:rPr>
-          <w:rFonts w:cs="Arial"/>
-          <w:vanish/>
-        </w:rPr>
-        <w:t>`</w:t>
+        <w:t>`r last_name`</w:t>
       </w:r>
     </w:p>
     <w:p>
@@ -1075,23 +872,7 @@
           <w:rFonts w:cs="Arial"/>
           <w:vanish/>
         </w:rPr>
-        <w:t xml:space="preserve">`r </w:t>
-      </w:r>
-      <w:proofErr w:type="spellStart"/>
-      <w:r>
-        <w:rPr>
-          <w:rFonts w:cs="Arial"/>
-          <w:vanish/>
-        </w:rPr>
-        <w:t>pronoun_poss</w:t>
-      </w:r>
-      <w:proofErr w:type="spellEnd"/>
-      <w:r>
-        <w:rPr>
-          <w:rFonts w:cs="Arial"/>
-          <w:vanish/>
-        </w:rPr>
-        <w:t>`</w:t>
+        <w:t>`r pronoun_poss`</w:t>
       </w:r>
     </w:p>
     <w:p>
@@ -1156,23 +937,7 @@
           <w:rFonts w:cs="Arial"/>
           <w:vanish/>
         </w:rPr>
-        <w:t xml:space="preserve">`r </w:t>
-      </w:r>
-      <w:proofErr w:type="spellStart"/>
-      <w:r>
-        <w:rPr>
-          <w:rFonts w:cs="Arial"/>
-          <w:vanish/>
-        </w:rPr>
-        <w:t>last_name</w:t>
-      </w:r>
-      <w:proofErr w:type="spellEnd"/>
-      <w:r>
-        <w:rPr>
-          <w:rFonts w:cs="Arial"/>
-          <w:vanish/>
-        </w:rPr>
-        <w:t>`</w:t>
+        <w:t>`r last_name`</w:t>
       </w:r>
     </w:p>
     <w:p>
@@ -1196,15 +961,7 @@
         </w:rPr>
       </w:pPr>
       <w:r>
-        <w:t xml:space="preserve">`r </w:t>
-      </w:r>
-      <w:proofErr w:type="spellStart"/>
-      <w:r>
-        <w:t>pronoun_poss</w:t>
-      </w:r>
-      <w:proofErr w:type="spellEnd"/>
-      <w:r>
-        <w:t>`</w:t>
+        <w:t>`r pronoun_poss`</w:t>
       </w:r>
     </w:p>
     <w:p>
@@ -1240,15 +997,7 @@
         </w:rPr>
       </w:pPr>
       <w:r>
-        <w:t xml:space="preserve">`r </w:t>
-      </w:r>
-      <w:proofErr w:type="spellStart"/>
-      <w:r>
-        <w:t>fu_date_c</w:t>
-      </w:r>
-      <w:proofErr w:type="spellEnd"/>
-      <w:r>
-        <w:t>`</w:t>
+        <w:t>`r fu_date_c`</w:t>
       </w:r>
     </w:p>
     <w:p>
@@ -1285,23 +1034,7 @@
           <w:rFonts w:cs="Arial"/>
           <w:vanish/>
         </w:rPr>
-        <w:t xml:space="preserve">`r </w:t>
-      </w:r>
-      <w:proofErr w:type="spellStart"/>
-      <w:r>
-        <w:rPr>
-          <w:rFonts w:cs="Arial"/>
-          <w:vanish/>
-        </w:rPr>
-        <w:t>pronoun_poss</w:t>
-      </w:r>
-      <w:proofErr w:type="spellEnd"/>
-      <w:r>
-        <w:rPr>
-          <w:rFonts w:cs="Arial"/>
-          <w:vanish/>
-        </w:rPr>
-        <w:t>`</w:t>
+        <w:t>`r pronoun_poss`</w:t>
       </w:r>
     </w:p>
     <w:p>
@@ -1331,8 +1064,8 @@
           <w:rFonts w:cs="Arial"/>
         </w:rPr>
       </w:pPr>
-      <w:bookmarkStart w:id="1" w:name="t_ft"/>
-      <w:bookmarkEnd w:id="1"/>
+      <w:bookmarkStart w:id="0" w:name="t_ft"/>
+      <w:bookmarkEnd w:id="0"/>
     </w:p>
     <w:p>
       <w:pPr>
@@ -1697,16 +1430,8 @@
         <w:rPr>
           <w:rFonts w:eastAsia="Times New Roman" w:cs="Arial"/>
         </w:rPr>
-        <w:t xml:space="preserve">Paige E. </w:t>
-      </w:r>
-      <w:proofErr w:type="spellStart"/>
-      <w:r>
-        <w:rPr>
-          <w:rFonts w:eastAsia="Times New Roman" w:cs="Arial"/>
-        </w:rPr>
-        <w:t>Crepezzi</w:t>
-      </w:r>
-      <w:proofErr w:type="spellEnd"/>
+        <w:t>Paige E. Crepezzi</w:t>
+      </w:r>
       <w:r>
         <w:rPr>
           <w:rFonts w:eastAsia="Times New Roman" w:cs="Arial"/>

</xml_diff>